<commit_message>
full working everything (still need to implement queues and EH)... Working on deploying to orchestrator
</commit_message>
<xml_diff>
--- a/HansenBeauProject2/Accessory Files/InvoiceTemplate.docx
+++ b/HansenBeauProject2/Accessory Files/InvoiceTemplate.docx
@@ -26,46 +26,29 @@
           <w:p>
             <w:pPr>
               <w:pStyle w:val="Title"/>
+            </w:pPr>
+            <w:r>
+              <w:t>Order #ono</w:t>
+            </w:r>
+          </w:p>
+        </w:tc>
+        <w:tc>
+          <w:tcPr>
+            <w:tcW w:w="5040" w:type="dxa"/>
+          </w:tcPr>
+          <w:p>
+            <w:pPr>
+              <w:pStyle w:val="Date"/>
+              <w:cnfStyle w:val="100000000000" w:firstRow="1" w:lastRow="0" w:firstColumn="0" w:lastColumn="0" w:oddVBand="0" w:evenVBand="0" w:oddHBand="0" w:evenHBand="0" w:firstRowFirstColumn="0" w:firstRowLastColumn="0" w:lastRowFirstColumn="0" w:lastRowLastColumn="0"/>
               <w:rPr>
                 <w:color w:val="000000" w:themeColor="text1"/>
               </w:rPr>
             </w:pPr>
-          </w:p>
-        </w:tc>
-        <w:sdt>
-          <w:sdtPr>
-            <w:rPr>
-              <w:color w:val="000000" w:themeColor="text1"/>
-            </w:rPr>
-            <w:id w:val="708070717"/>
-            <w:placeholder>
-              <w:docPart w:val="A087814853134C29A8FC7EA0C49320D8"/>
-            </w:placeholder>
-            <w:temporary/>
-            <w:showingPlcHdr/>
-            <w15:appearance w15:val="hidden"/>
-          </w:sdtPr>
-          <w:sdtEndPr/>
-          <w:sdtContent>
-            <w:tc>
-              <w:tcPr>
-                <w:tcW w:w="5040" w:type="dxa"/>
-              </w:tcPr>
-              <w:p>
-                <w:pPr>
-                  <w:pStyle w:val="Date"/>
-                  <w:cnfStyle w:val="100000000000" w:firstRow="1" w:lastRow="0" w:firstColumn="0" w:lastColumn="0" w:oddVBand="0" w:evenVBand="0" w:oddHBand="0" w:evenHBand="0" w:firstRowFirstColumn="0" w:firstRowLastColumn="0" w:lastRowFirstColumn="0" w:lastRowLastColumn="0"/>
-                  <w:rPr>
-                    <w:color w:val="000000" w:themeColor="text1"/>
-                  </w:rPr>
-                </w:pPr>
-                <w:r>
-                  <w:t>Date</w:t>
-                </w:r>
-              </w:p>
-            </w:tc>
-          </w:sdtContent>
-        </w:sdt>
+            <w:r>
+              <w:t>Today</w:t>
+            </w:r>
+          </w:p>
+        </w:tc>
       </w:tr>
     </w:tbl>
     <w:tbl>
@@ -326,8 +309,6 @@
             </w:r>
           </w:p>
         </w:tc>
-        <w:bookmarkStart w:id="0" w:name="_GoBack"/>
-        <w:bookmarkEnd w:id="0"/>
       </w:tr>
     </w:tbl>
     <w:tbl>
@@ -372,30 +353,16 @@
             </w:tc>
           </w:sdtContent>
         </w:sdt>
-        <w:sdt>
-          <w:sdtPr>
-            <w:id w:val="495689249"/>
-            <w:placeholder>
-              <w:docPart w:val="BDDD055BDF7C4730BFF261835952CF15"/>
-            </w:placeholder>
-            <w:temporary/>
-            <w:showingPlcHdr/>
-            <w15:appearance w15:val="hidden"/>
-          </w:sdtPr>
-          <w:sdtEndPr/>
-          <w:sdtContent>
-            <w:tc>
-              <w:tcPr>
-                <w:tcW w:w="4032" w:type="dxa"/>
-              </w:tcPr>
-              <w:p>
-                <w:r>
-                  <w:t>Description</w:t>
-                </w:r>
-              </w:p>
-            </w:tc>
-          </w:sdtContent>
-        </w:sdt>
+        <w:tc>
+          <w:tcPr>
+            <w:tcW w:w="4032" w:type="dxa"/>
+          </w:tcPr>
+          <w:p>
+            <w:r>
+              <w:t>Product Name</w:t>
+            </w:r>
+          </w:p>
+        </w:tc>
         <w:sdt>
           <w:sdtPr>
             <w:id w:val="822944476"/>
@@ -556,6 +523,8 @@
                 <w:color w:val="auto"/>
               </w:rPr>
             </w:pPr>
+            <w:bookmarkStart w:id="0" w:name="_GoBack"/>
+            <w:bookmarkEnd w:id="0"/>
             <w:r>
               <w:rPr>
                 <w:color w:val="auto"/>
@@ -1067,12 +1036,12 @@
           <w:p>
             <w:pPr>
               <w:rPr>
-                <w:color w:val="auto"/>
-              </w:rPr>
-            </w:pPr>
-            <w:r>
-              <w:rPr>
-                <w:color w:val="auto"/>
+                <w:color w:val="FFFFFF" w:themeColor="background1"/>
+              </w:rPr>
+            </w:pPr>
+            <w:r>
+              <w:rPr>
+                <w:color w:val="FFFFFF" w:themeColor="background1"/>
               </w:rPr>
               <w:t>Q9</w:t>
             </w:r>
@@ -1085,12 +1054,12 @@
           <w:p>
             <w:pPr>
               <w:rPr>
-                <w:color w:val="auto"/>
-              </w:rPr>
-            </w:pPr>
-            <w:r>
-              <w:rPr>
-                <w:color w:val="auto"/>
+                <w:color w:val="FFFFFF" w:themeColor="background1"/>
+              </w:rPr>
+            </w:pPr>
+            <w:r>
+              <w:rPr>
+                <w:color w:val="FFFFFF" w:themeColor="background1"/>
               </w:rPr>
               <w:t>Des9</w:t>
             </w:r>
@@ -1104,12 +1073,12 @@
             <w:pPr>
               <w:jc w:val="right"/>
               <w:rPr>
-                <w:color w:val="auto"/>
-              </w:rPr>
-            </w:pPr>
-            <w:r>
-              <w:rPr>
-                <w:color w:val="auto"/>
+                <w:color w:val="FFFFFF" w:themeColor="background1"/>
+              </w:rPr>
+            </w:pPr>
+            <w:r>
+              <w:rPr>
+                <w:color w:val="FFFFFF" w:themeColor="background1"/>
               </w:rPr>
               <w:t>Up9</w:t>
             </w:r>
@@ -1123,12 +1092,12 @@
             <w:pPr>
               <w:jc w:val="right"/>
               <w:rPr>
-                <w:color w:val="auto"/>
-              </w:rPr>
-            </w:pPr>
-            <w:r>
-              <w:rPr>
-                <w:color w:val="auto"/>
+                <w:color w:val="FFFFFF" w:themeColor="background1"/>
+              </w:rPr>
+            </w:pPr>
+            <w:r>
+              <w:rPr>
+                <w:color w:val="FFFFFF" w:themeColor="background1"/>
               </w:rPr>
               <w:t>Tot9</w:t>
             </w:r>
@@ -1143,12 +1112,12 @@
           <w:p>
             <w:pPr>
               <w:rPr>
-                <w:color w:val="auto"/>
-              </w:rPr>
-            </w:pPr>
-            <w:r>
-              <w:rPr>
-                <w:color w:val="auto"/>
+                <w:color w:val="FFFFFF" w:themeColor="background1"/>
+              </w:rPr>
+            </w:pPr>
+            <w:r>
+              <w:rPr>
+                <w:color w:val="FFFFFF" w:themeColor="background1"/>
               </w:rPr>
               <w:t>Q10</w:t>
             </w:r>
@@ -1161,12 +1130,12 @@
           <w:p>
             <w:pPr>
               <w:rPr>
-                <w:color w:val="auto"/>
-              </w:rPr>
-            </w:pPr>
-            <w:r>
-              <w:rPr>
-                <w:color w:val="auto"/>
+                <w:color w:val="FFFFFF" w:themeColor="background1"/>
+              </w:rPr>
+            </w:pPr>
+            <w:r>
+              <w:rPr>
+                <w:color w:val="FFFFFF" w:themeColor="background1"/>
               </w:rPr>
               <w:t>Des10</w:t>
             </w:r>
@@ -1180,12 +1149,12 @@
             <w:pPr>
               <w:jc w:val="right"/>
               <w:rPr>
-                <w:color w:val="auto"/>
-              </w:rPr>
-            </w:pPr>
-            <w:r>
-              <w:rPr>
-                <w:color w:val="auto"/>
+                <w:color w:val="FFFFFF" w:themeColor="background1"/>
+              </w:rPr>
+            </w:pPr>
+            <w:r>
+              <w:rPr>
+                <w:color w:val="FFFFFF" w:themeColor="background1"/>
               </w:rPr>
               <w:t>Up10</w:t>
             </w:r>
@@ -1199,12 +1168,12 @@
             <w:pPr>
               <w:jc w:val="right"/>
               <w:rPr>
-                <w:color w:val="auto"/>
-              </w:rPr>
-            </w:pPr>
-            <w:r>
-              <w:rPr>
-                <w:color w:val="auto"/>
+                <w:color w:val="FFFFFF" w:themeColor="background1"/>
+              </w:rPr>
+            </w:pPr>
+            <w:r>
+              <w:rPr>
+                <w:color w:val="FFFFFF" w:themeColor="background1"/>
               </w:rPr>
               <w:t>Tot10</w:t>
             </w:r>
@@ -1219,12 +1188,12 @@
           <w:p>
             <w:pPr>
               <w:rPr>
-                <w:color w:val="auto"/>
-              </w:rPr>
-            </w:pPr>
-            <w:r>
-              <w:rPr>
-                <w:color w:val="auto"/>
+                <w:color w:val="FFFFFF" w:themeColor="background1"/>
+              </w:rPr>
+            </w:pPr>
+            <w:r>
+              <w:rPr>
+                <w:color w:val="FFFFFF" w:themeColor="background1"/>
               </w:rPr>
               <w:t>Q11</w:t>
             </w:r>
@@ -1237,12 +1206,12 @@
           <w:p>
             <w:pPr>
               <w:rPr>
-                <w:color w:val="auto"/>
-              </w:rPr>
-            </w:pPr>
-            <w:r>
-              <w:rPr>
-                <w:color w:val="auto"/>
+                <w:color w:val="FFFFFF" w:themeColor="background1"/>
+              </w:rPr>
+            </w:pPr>
+            <w:r>
+              <w:rPr>
+                <w:color w:val="FFFFFF" w:themeColor="background1"/>
               </w:rPr>
               <w:t>Des11</w:t>
             </w:r>
@@ -1256,12 +1225,12 @@
             <w:pPr>
               <w:jc w:val="right"/>
               <w:rPr>
-                <w:color w:val="auto"/>
-              </w:rPr>
-            </w:pPr>
-            <w:r>
-              <w:rPr>
-                <w:color w:val="auto"/>
+                <w:color w:val="FFFFFF" w:themeColor="background1"/>
+              </w:rPr>
+            </w:pPr>
+            <w:r>
+              <w:rPr>
+                <w:color w:val="FFFFFF" w:themeColor="background1"/>
               </w:rPr>
               <w:t>Up11</w:t>
             </w:r>
@@ -1275,12 +1244,12 @@
             <w:pPr>
               <w:jc w:val="right"/>
               <w:rPr>
-                <w:color w:val="auto"/>
-              </w:rPr>
-            </w:pPr>
-            <w:r>
-              <w:rPr>
-                <w:color w:val="auto"/>
+                <w:color w:val="FFFFFF" w:themeColor="background1"/>
+              </w:rPr>
+            </w:pPr>
+            <w:r>
+              <w:rPr>
+                <w:color w:val="FFFFFF" w:themeColor="background1"/>
               </w:rPr>
               <w:t>Tot11</w:t>
             </w:r>
@@ -1295,12 +1264,12 @@
           <w:p>
             <w:pPr>
               <w:rPr>
-                <w:color w:val="auto"/>
-              </w:rPr>
-            </w:pPr>
-            <w:r>
-              <w:rPr>
-                <w:color w:val="auto"/>
+                <w:color w:val="FFFFFF" w:themeColor="background1"/>
+              </w:rPr>
+            </w:pPr>
+            <w:r>
+              <w:rPr>
+                <w:color w:val="FFFFFF" w:themeColor="background1"/>
               </w:rPr>
               <w:t>Q12</w:t>
             </w:r>
@@ -1313,12 +1282,12 @@
           <w:p>
             <w:pPr>
               <w:rPr>
-                <w:color w:val="auto"/>
-              </w:rPr>
-            </w:pPr>
-            <w:r>
-              <w:rPr>
-                <w:color w:val="auto"/>
+                <w:color w:val="FFFFFF" w:themeColor="background1"/>
+              </w:rPr>
+            </w:pPr>
+            <w:r>
+              <w:rPr>
+                <w:color w:val="FFFFFF" w:themeColor="background1"/>
               </w:rPr>
               <w:t>Des12</w:t>
             </w:r>
@@ -1332,12 +1301,12 @@
             <w:pPr>
               <w:jc w:val="right"/>
               <w:rPr>
-                <w:color w:val="auto"/>
-              </w:rPr>
-            </w:pPr>
-            <w:r>
-              <w:rPr>
-                <w:color w:val="auto"/>
+                <w:color w:val="FFFFFF" w:themeColor="background1"/>
+              </w:rPr>
+            </w:pPr>
+            <w:r>
+              <w:rPr>
+                <w:color w:val="FFFFFF" w:themeColor="background1"/>
               </w:rPr>
               <w:t>Up12</w:t>
             </w:r>
@@ -1351,12 +1320,12 @@
             <w:pPr>
               <w:jc w:val="right"/>
               <w:rPr>
-                <w:color w:val="auto"/>
-              </w:rPr>
-            </w:pPr>
-            <w:r>
-              <w:rPr>
-                <w:color w:val="auto"/>
+                <w:color w:val="FFFFFF" w:themeColor="background1"/>
+              </w:rPr>
+            </w:pPr>
+            <w:r>
+              <w:rPr>
+                <w:color w:val="FFFFFF" w:themeColor="background1"/>
               </w:rPr>
               <w:t>Tot12</w:t>
             </w:r>
@@ -1371,12 +1340,12 @@
           <w:p>
             <w:pPr>
               <w:rPr>
-                <w:color w:val="auto"/>
-              </w:rPr>
-            </w:pPr>
-            <w:r>
-              <w:rPr>
-                <w:color w:val="auto"/>
+                <w:color w:val="FFFFFF" w:themeColor="background1"/>
+              </w:rPr>
+            </w:pPr>
+            <w:r>
+              <w:rPr>
+                <w:color w:val="FFFFFF" w:themeColor="background1"/>
               </w:rPr>
               <w:t>Q13</w:t>
             </w:r>
@@ -1389,12 +1358,12 @@
           <w:p>
             <w:pPr>
               <w:rPr>
-                <w:color w:val="auto"/>
-              </w:rPr>
-            </w:pPr>
-            <w:r>
-              <w:rPr>
-                <w:color w:val="auto"/>
+                <w:color w:val="FFFFFF" w:themeColor="background1"/>
+              </w:rPr>
+            </w:pPr>
+            <w:r>
+              <w:rPr>
+                <w:color w:val="FFFFFF" w:themeColor="background1"/>
               </w:rPr>
               <w:t>Des13</w:t>
             </w:r>
@@ -1408,12 +1377,12 @@
             <w:pPr>
               <w:jc w:val="right"/>
               <w:rPr>
-                <w:color w:val="auto"/>
-              </w:rPr>
-            </w:pPr>
-            <w:r>
-              <w:rPr>
-                <w:color w:val="auto"/>
+                <w:color w:val="FFFFFF" w:themeColor="background1"/>
+              </w:rPr>
+            </w:pPr>
+            <w:r>
+              <w:rPr>
+                <w:color w:val="FFFFFF" w:themeColor="background1"/>
               </w:rPr>
               <w:t>Up13</w:t>
             </w:r>
@@ -1427,12 +1396,12 @@
             <w:pPr>
               <w:jc w:val="right"/>
               <w:rPr>
-                <w:color w:val="auto"/>
-              </w:rPr>
-            </w:pPr>
-            <w:r>
-              <w:rPr>
-                <w:color w:val="auto"/>
+                <w:color w:val="FFFFFF" w:themeColor="background1"/>
+              </w:rPr>
+            </w:pPr>
+            <w:r>
+              <w:rPr>
+                <w:color w:val="FFFFFF" w:themeColor="background1"/>
               </w:rPr>
               <w:t>Tot13</w:t>
             </w:r>
@@ -1450,12 +1419,12 @@
           <w:p>
             <w:pPr>
               <w:rPr>
-                <w:color w:val="auto"/>
-              </w:rPr>
-            </w:pPr>
-            <w:r>
-              <w:rPr>
-                <w:color w:val="auto"/>
+                <w:color w:val="FFFFFF" w:themeColor="background1"/>
+              </w:rPr>
+            </w:pPr>
+            <w:r>
+              <w:rPr>
+                <w:color w:val="FFFFFF" w:themeColor="background1"/>
               </w:rPr>
               <w:t>Q14</w:t>
             </w:r>
@@ -1468,12 +1437,12 @@
           <w:p>
             <w:pPr>
               <w:rPr>
-                <w:color w:val="auto"/>
-              </w:rPr>
-            </w:pPr>
-            <w:r>
-              <w:rPr>
-                <w:color w:val="auto"/>
+                <w:color w:val="FFFFFF" w:themeColor="background1"/>
+              </w:rPr>
+            </w:pPr>
+            <w:r>
+              <w:rPr>
+                <w:color w:val="FFFFFF" w:themeColor="background1"/>
               </w:rPr>
               <w:t>Des14</w:t>
             </w:r>
@@ -1487,12 +1456,12 @@
             <w:pPr>
               <w:jc w:val="right"/>
               <w:rPr>
-                <w:color w:val="auto"/>
-              </w:rPr>
-            </w:pPr>
-            <w:r>
-              <w:rPr>
-                <w:color w:val="auto"/>
+                <w:color w:val="FFFFFF" w:themeColor="background1"/>
+              </w:rPr>
+            </w:pPr>
+            <w:r>
+              <w:rPr>
+                <w:color w:val="FFFFFF" w:themeColor="background1"/>
               </w:rPr>
               <w:t>Up14</w:t>
             </w:r>
@@ -1506,12 +1475,12 @@
             <w:pPr>
               <w:jc w:val="right"/>
               <w:rPr>
-                <w:color w:val="auto"/>
-              </w:rPr>
-            </w:pPr>
-            <w:r>
-              <w:rPr>
-                <w:color w:val="auto"/>
+                <w:color w:val="FFFFFF" w:themeColor="background1"/>
+              </w:rPr>
+            </w:pPr>
+            <w:r>
+              <w:rPr>
+                <w:color w:val="FFFFFF" w:themeColor="background1"/>
               </w:rPr>
               <w:t>Tot14</w:t>
             </w:r>
@@ -2054,8 +2023,8 @@
       <w:tblDescription w:val="Header layout table"/>
     </w:tblPr>
     <w:tblGrid>
-      <w:gridCol w:w="5028"/>
-      <w:gridCol w:w="5042"/>
+      <w:gridCol w:w="5033"/>
+      <w:gridCol w:w="5047"/>
     </w:tblGrid>
     <w:tr>
       <w:trPr>
@@ -3644,32 +3613,6 @@
   <w:docParts>
     <w:docPart>
       <w:docPartPr>
-        <w:name w:val="A087814853134C29A8FC7EA0C49320D8"/>
-        <w:category>
-          <w:name w:val="General"/>
-          <w:gallery w:val="placeholder"/>
-        </w:category>
-        <w:types>
-          <w:type w:val="bbPlcHdr"/>
-        </w:types>
-        <w:behaviors>
-          <w:behavior w:val="content"/>
-        </w:behaviors>
-        <w:guid w:val="{4417E364-3A17-4F3E-BE62-8F82B0F055E8}"/>
-      </w:docPartPr>
-      <w:docPartBody>
-        <w:p>
-          <w:pPr>
-            <w:pStyle w:val="A087814853134C29A8FC7EA0C49320D8"/>
-          </w:pPr>
-          <w:r>
-            <w:t>Date</w:t>
-          </w:r>
-        </w:p>
-      </w:docPartBody>
-    </w:docPart>
-    <w:docPart>
-      <w:docPartPr>
         <w:name w:val="F9CE99A9D1E84FFB8D541D4AB3B185B9"/>
         <w:category>
           <w:name w:val="General"/>
@@ -3690,32 +3633,6 @@
           </w:pPr>
           <w:r>
             <w:t>Quantity</w:t>
-          </w:r>
-        </w:p>
-      </w:docPartBody>
-    </w:docPart>
-    <w:docPart>
-      <w:docPartPr>
-        <w:name w:val="BDDD055BDF7C4730BFF261835952CF15"/>
-        <w:category>
-          <w:name w:val="General"/>
-          <w:gallery w:val="placeholder"/>
-        </w:category>
-        <w:types>
-          <w:type w:val="bbPlcHdr"/>
-        </w:types>
-        <w:behaviors>
-          <w:behavior w:val="content"/>
-        </w:behaviors>
-        <w:guid w:val="{7FB0E879-A074-4296-B878-89A4EEA43150}"/>
-      </w:docPartPr>
-      <w:docPartBody>
-        <w:p>
-          <w:pPr>
-            <w:pStyle w:val="BDDD055BDF7C4730BFF261835952CF15"/>
-          </w:pPr>
-          <w:r>
-            <w:t>Description</w:t>
           </w:r>
         </w:p>
       </w:docPartBody>
@@ -3957,9 +3874,12 @@
     <w:rsidRoot w:val="00086CF1"/>
     <w:rsid w:val="00086CF1"/>
     <w:rsid w:val="00243BFC"/>
+    <w:rsid w:val="00420AF8"/>
     <w:rsid w:val="008456C5"/>
+    <w:rsid w:val="008678FE"/>
     <w:rsid w:val="008C782D"/>
     <w:rsid w:val="00976483"/>
+    <w:rsid w:val="00AC26BB"/>
   </w:rsids>
   <m:mathPr>
     <m:mathFont m:val="Cambria Math"/>
@@ -4748,12 +4668,6 @@
 </file>
 
 <file path=customXml/item1.xml><?xml version="1.0" encoding="utf-8"?>
-<mappings xmlns="http://schemas.microsoft.com/pics">
-  <picture>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</picture>
-</mappings>
-</file>
-
-<file path=customXml/item2.xml><?xml version="1.0" encoding="utf-8"?>
 <?mso-contentType ?>
 <FormTemplates xmlns="http://schemas.microsoft.com/sharepoint/v3/contenttype/forms">
   <Display>DocumentLibraryForm</Display>
@@ -4762,11 +4676,25 @@
 </FormTemplates>
 </file>
 
+<file path=customXml/item2.xml><?xml version="1.0" encoding="utf-8"?>
+<mappings xmlns="http://schemas.microsoft.com/pics">
+  <picture>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</picture>
+</mappings>
+</file>
+
 <file path=customXml/item3.xml><?xml version="1.0" encoding="utf-8"?>
 <b:Sources xmlns:b="http://schemas.openxmlformats.org/officeDocument/2006/bibliography" xmlns="http://schemas.openxmlformats.org/officeDocument/2006/bibliography" SelectedStyle="\APA.XSL" StyleName="APA"/>
 </file>
 
 <file path=customXml/itemProps1.xml><?xml version="1.0" encoding="utf-8"?>
+<ds:datastoreItem xmlns:ds="http://schemas.openxmlformats.org/officeDocument/2006/customXml" ds:itemID="{CBB87D7D-49D6-40A8-A680-1E0D3A4F63C8}">
+  <ds:schemaRefs>
+    <ds:schemaRef ds:uri="http://schemas.microsoft.com/sharepoint/v3/contenttype/forms"/>
+  </ds:schemaRefs>
+</ds:datastoreItem>
+</file>
+
+<file path=customXml/itemProps2.xml><?xml version="1.0" encoding="utf-8"?>
 <ds:datastoreItem xmlns:ds="http://schemas.openxmlformats.org/officeDocument/2006/customXml" ds:itemID="{47E18979-C756-43FD-9D2A-15203E6A502A}">
   <ds:schemaRefs>
     <ds:schemaRef ds:uri="http://schemas.microsoft.com/pics"/>
@@ -4774,16 +4702,8 @@
 </ds:datastoreItem>
 </file>
 
-<file path=customXml/itemProps2.xml><?xml version="1.0" encoding="utf-8"?>
-<ds:datastoreItem xmlns:ds="http://schemas.openxmlformats.org/officeDocument/2006/customXml" ds:itemID="{CBB87D7D-49D6-40A8-A680-1E0D3A4F63C8}">
-  <ds:schemaRefs>
-    <ds:schemaRef ds:uri="http://schemas.microsoft.com/sharepoint/v3/contenttype/forms"/>
-  </ds:schemaRefs>
-</ds:datastoreItem>
-</file>
-
 <file path=customXml/itemProps3.xml><?xml version="1.0" encoding="utf-8"?>
-<ds:datastoreItem xmlns:ds="http://schemas.openxmlformats.org/officeDocument/2006/customXml" ds:itemID="{CE362075-2FE9-49C8-9DA5-C41816AFDC08}">
+<ds:datastoreItem xmlns:ds="http://schemas.openxmlformats.org/officeDocument/2006/customXml" ds:itemID="{C082D830-AD8B-4AAF-82C7-1446D4A90174}">
   <ds:schemaRefs>
     <ds:schemaRef ds:uri="http://schemas.openxmlformats.org/officeDocument/2006/bibliography"/>
   </ds:schemaRefs>

</xml_diff>

<commit_message>
Queues implemented... some invoking done, will finish after i deploy to orchestratot... invoice builds correctly... non-fatal error writing to Orders2.xlsx
</commit_message>
<xml_diff>
--- a/HansenBeauProject2/Accessory Files/InvoiceTemplate.docx
+++ b/HansenBeauProject2/Accessory Files/InvoiceTemplate.docx
@@ -11,8 +11,8 @@
         <w:tblDescription w:val="First table is for invoice number and date, second table is for billing and shipping info, third table is the main invoice table, fourth table is for subtotals and totals"/>
       </w:tblPr>
       <w:tblGrid>
-        <w:gridCol w:w="5040"/>
-        <w:gridCol w:w="5040"/>
+        <w:gridCol w:w="5035"/>
+        <w:gridCol w:w="5035"/>
       </w:tblGrid>
       <w:tr>
         <w:trPr>
@@ -261,7 +261,13 @@
               <w:rPr>
                 <w:color w:val="000000" w:themeColor="text1"/>
               </w:rPr>
-              <w:t>billSA</w:t>
+              <w:t>ship</w:t>
+            </w:r>
+            <w:r>
+              <w:rPr>
+                <w:color w:val="000000" w:themeColor="text1"/>
+              </w:rPr>
+              <w:t>SA</w:t>
             </w:r>
             <w:proofErr w:type="spellEnd"/>
           </w:p>
@@ -272,14 +278,20 @@
                 <w:color w:val="000000" w:themeColor="text1"/>
               </w:rPr>
             </w:pPr>
-            <w:proofErr w:type="spellStart"/>
             <w:r>
               <w:rPr>
                 <w:color w:val="000000" w:themeColor="text1"/>
               </w:rPr>
-              <w:t>billZIP</w:t>
-            </w:r>
-            <w:proofErr w:type="spellEnd"/>
+              <w:t>ship</w:t>
+            </w:r>
+            <w:bookmarkStart w:id="0" w:name="_GoBack"/>
+            <w:bookmarkEnd w:id="0"/>
+            <w:r>
+              <w:rPr>
+                <w:color w:val="000000" w:themeColor="text1"/>
+              </w:rPr>
+              <w:t>ZIP</w:t>
+            </w:r>
           </w:p>
         </w:tc>
         <w:tc>
@@ -523,8 +535,6 @@
                 <w:color w:val="auto"/>
               </w:rPr>
             </w:pPr>
-            <w:bookmarkStart w:id="0" w:name="_GoBack"/>
-            <w:bookmarkEnd w:id="0"/>
             <w:r>
               <w:rPr>
                 <w:color w:val="auto"/>
@@ -2023,8 +2033,8 @@
       <w:tblDescription w:val="Header layout table"/>
     </w:tblPr>
     <w:tblGrid>
-      <w:gridCol w:w="5033"/>
-      <w:gridCol w:w="5047"/>
+      <w:gridCol w:w="5028"/>
+      <w:gridCol w:w="5042"/>
     </w:tblGrid>
     <w:tr>
       <w:trPr>
@@ -3875,6 +3885,7 @@
     <w:rsid w:val="00086CF1"/>
     <w:rsid w:val="00243BFC"/>
     <w:rsid w:val="00420AF8"/>
+    <w:rsid w:val="00823CA3"/>
     <w:rsid w:val="008456C5"/>
     <w:rsid w:val="008678FE"/>
     <w:rsid w:val="008C782D"/>
@@ -4668,6 +4679,12 @@
 </file>
 
 <file path=customXml/item1.xml><?xml version="1.0" encoding="utf-8"?>
+<mappings xmlns="http://schemas.microsoft.com/pics">
+  <picture>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</picture>
+</mappings>
+</file>
+
+<file path=customXml/item2.xml><?xml version="1.0" encoding="utf-8"?>
 <?mso-contentType ?>
 <FormTemplates xmlns="http://schemas.microsoft.com/sharepoint/v3/contenttype/forms">
   <Display>DocumentLibraryForm</Display>
@@ -4676,17 +4693,19 @@
 </FormTemplates>
 </file>
 
-<file path=customXml/item2.xml><?xml version="1.0" encoding="utf-8"?>
-<mappings xmlns="http://schemas.microsoft.com/pics">
-  <picture>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</picture>
-</mappings>
-</file>
-
 <file path=customXml/item3.xml><?xml version="1.0" encoding="utf-8"?>
 <b:Sources xmlns:b="http://schemas.openxmlformats.org/officeDocument/2006/bibliography" xmlns="http://schemas.openxmlformats.org/officeDocument/2006/bibliography" SelectedStyle="\APA.XSL" StyleName="APA"/>
 </file>
 
 <file path=customXml/itemProps1.xml><?xml version="1.0" encoding="utf-8"?>
+<ds:datastoreItem xmlns:ds="http://schemas.openxmlformats.org/officeDocument/2006/customXml" ds:itemID="{47E18979-C756-43FD-9D2A-15203E6A502A}">
+  <ds:schemaRefs>
+    <ds:schemaRef ds:uri="http://schemas.microsoft.com/pics"/>
+  </ds:schemaRefs>
+</ds:datastoreItem>
+</file>
+
+<file path=customXml/itemProps2.xml><?xml version="1.0" encoding="utf-8"?>
 <ds:datastoreItem xmlns:ds="http://schemas.openxmlformats.org/officeDocument/2006/customXml" ds:itemID="{CBB87D7D-49D6-40A8-A680-1E0D3A4F63C8}">
   <ds:schemaRefs>
     <ds:schemaRef ds:uri="http://schemas.microsoft.com/sharepoint/v3/contenttype/forms"/>
@@ -4694,16 +4713,8 @@
 </ds:datastoreItem>
 </file>
 
-<file path=customXml/itemProps2.xml><?xml version="1.0" encoding="utf-8"?>
-<ds:datastoreItem xmlns:ds="http://schemas.openxmlformats.org/officeDocument/2006/customXml" ds:itemID="{47E18979-C756-43FD-9D2A-15203E6A502A}">
-  <ds:schemaRefs>
-    <ds:schemaRef ds:uri="http://schemas.microsoft.com/pics"/>
-  </ds:schemaRefs>
-</ds:datastoreItem>
-</file>
-
 <file path=customXml/itemProps3.xml><?xml version="1.0" encoding="utf-8"?>
-<ds:datastoreItem xmlns:ds="http://schemas.openxmlformats.org/officeDocument/2006/customXml" ds:itemID="{C082D830-AD8B-4AAF-82C7-1446D4A90174}">
+<ds:datastoreItem xmlns:ds="http://schemas.openxmlformats.org/officeDocument/2006/customXml" ds:itemID="{01AE64E6-7606-4907-84F2-B95DBA66E2EB}">
   <ds:schemaRefs>
     <ds:schemaRef ds:uri="http://schemas.openxmlformats.org/officeDocument/2006/bibliography"/>
   </ds:schemaRefs>

</xml_diff>

<commit_message>
created slides for demostration
</commit_message>
<xml_diff>
--- a/HansenBeauProject2/Accessory Files/InvoiceTemplate.docx
+++ b/HansenBeauProject2/Accessory Files/InvoiceTemplate.docx
@@ -11,8 +11,8 @@
         <w:tblDescription w:val="First table is for invoice number and date, second table is for billing and shipping info, third table is the main invoice table, fourth table is for subtotals and totals"/>
       </w:tblPr>
       <w:tblGrid>
-        <w:gridCol w:w="5035"/>
-        <w:gridCol w:w="5035"/>
+        <w:gridCol w:w="5040"/>
+        <w:gridCol w:w="5040"/>
       </w:tblGrid>
       <w:tr>
         <w:trPr>
@@ -284,8 +284,6 @@
               </w:rPr>
               <w:t>ship</w:t>
             </w:r>
-            <w:bookmarkStart w:id="0" w:name="_GoBack"/>
-            <w:bookmarkEnd w:id="0"/>
             <w:r>
               <w:rPr>
                 <w:color w:val="000000" w:themeColor="text1"/>
@@ -1039,386 +1037,6 @@
         </w:tc>
       </w:tr>
       <w:tr>
-        <w:tc>
-          <w:tcPr>
-            <w:tcW w:w="2016" w:type="dxa"/>
-          </w:tcPr>
-          <w:p>
-            <w:pPr>
-              <w:rPr>
-                <w:color w:val="FFFFFF" w:themeColor="background1"/>
-              </w:rPr>
-            </w:pPr>
-            <w:r>
-              <w:rPr>
-                <w:color w:val="FFFFFF" w:themeColor="background1"/>
-              </w:rPr>
-              <w:t>Q9</w:t>
-            </w:r>
-          </w:p>
-        </w:tc>
-        <w:tc>
-          <w:tcPr>
-            <w:tcW w:w="4032" w:type="dxa"/>
-          </w:tcPr>
-          <w:p>
-            <w:pPr>
-              <w:rPr>
-                <w:color w:val="FFFFFF" w:themeColor="background1"/>
-              </w:rPr>
-            </w:pPr>
-            <w:r>
-              <w:rPr>
-                <w:color w:val="FFFFFF" w:themeColor="background1"/>
-              </w:rPr>
-              <w:t>Des9</w:t>
-            </w:r>
-          </w:p>
-        </w:tc>
-        <w:tc>
-          <w:tcPr>
-            <w:tcW w:w="2016" w:type="dxa"/>
-          </w:tcPr>
-          <w:p>
-            <w:pPr>
-              <w:jc w:val="right"/>
-              <w:rPr>
-                <w:color w:val="FFFFFF" w:themeColor="background1"/>
-              </w:rPr>
-            </w:pPr>
-            <w:r>
-              <w:rPr>
-                <w:color w:val="FFFFFF" w:themeColor="background1"/>
-              </w:rPr>
-              <w:t>Up9</w:t>
-            </w:r>
-          </w:p>
-        </w:tc>
-        <w:tc>
-          <w:tcPr>
-            <w:tcW w:w="2016" w:type="dxa"/>
-          </w:tcPr>
-          <w:p>
-            <w:pPr>
-              <w:jc w:val="right"/>
-              <w:rPr>
-                <w:color w:val="FFFFFF" w:themeColor="background1"/>
-              </w:rPr>
-            </w:pPr>
-            <w:r>
-              <w:rPr>
-                <w:color w:val="FFFFFF" w:themeColor="background1"/>
-              </w:rPr>
-              <w:t>Tot9</w:t>
-            </w:r>
-          </w:p>
-        </w:tc>
-      </w:tr>
-      <w:tr>
-        <w:tc>
-          <w:tcPr>
-            <w:tcW w:w="2016" w:type="dxa"/>
-          </w:tcPr>
-          <w:p>
-            <w:pPr>
-              <w:rPr>
-                <w:color w:val="FFFFFF" w:themeColor="background1"/>
-              </w:rPr>
-            </w:pPr>
-            <w:r>
-              <w:rPr>
-                <w:color w:val="FFFFFF" w:themeColor="background1"/>
-              </w:rPr>
-              <w:t>Q10</w:t>
-            </w:r>
-          </w:p>
-        </w:tc>
-        <w:tc>
-          <w:tcPr>
-            <w:tcW w:w="4032" w:type="dxa"/>
-          </w:tcPr>
-          <w:p>
-            <w:pPr>
-              <w:rPr>
-                <w:color w:val="FFFFFF" w:themeColor="background1"/>
-              </w:rPr>
-            </w:pPr>
-            <w:r>
-              <w:rPr>
-                <w:color w:val="FFFFFF" w:themeColor="background1"/>
-              </w:rPr>
-              <w:t>Des10</w:t>
-            </w:r>
-          </w:p>
-        </w:tc>
-        <w:tc>
-          <w:tcPr>
-            <w:tcW w:w="2016" w:type="dxa"/>
-          </w:tcPr>
-          <w:p>
-            <w:pPr>
-              <w:jc w:val="right"/>
-              <w:rPr>
-                <w:color w:val="FFFFFF" w:themeColor="background1"/>
-              </w:rPr>
-            </w:pPr>
-            <w:r>
-              <w:rPr>
-                <w:color w:val="FFFFFF" w:themeColor="background1"/>
-              </w:rPr>
-              <w:t>Up10</w:t>
-            </w:r>
-          </w:p>
-        </w:tc>
-        <w:tc>
-          <w:tcPr>
-            <w:tcW w:w="2016" w:type="dxa"/>
-          </w:tcPr>
-          <w:p>
-            <w:pPr>
-              <w:jc w:val="right"/>
-              <w:rPr>
-                <w:color w:val="FFFFFF" w:themeColor="background1"/>
-              </w:rPr>
-            </w:pPr>
-            <w:r>
-              <w:rPr>
-                <w:color w:val="FFFFFF" w:themeColor="background1"/>
-              </w:rPr>
-              <w:t>Tot10</w:t>
-            </w:r>
-          </w:p>
-        </w:tc>
-      </w:tr>
-      <w:tr>
-        <w:tc>
-          <w:tcPr>
-            <w:tcW w:w="2016" w:type="dxa"/>
-          </w:tcPr>
-          <w:p>
-            <w:pPr>
-              <w:rPr>
-                <w:color w:val="FFFFFF" w:themeColor="background1"/>
-              </w:rPr>
-            </w:pPr>
-            <w:r>
-              <w:rPr>
-                <w:color w:val="FFFFFF" w:themeColor="background1"/>
-              </w:rPr>
-              <w:t>Q11</w:t>
-            </w:r>
-          </w:p>
-        </w:tc>
-        <w:tc>
-          <w:tcPr>
-            <w:tcW w:w="4032" w:type="dxa"/>
-          </w:tcPr>
-          <w:p>
-            <w:pPr>
-              <w:rPr>
-                <w:color w:val="FFFFFF" w:themeColor="background1"/>
-              </w:rPr>
-            </w:pPr>
-            <w:r>
-              <w:rPr>
-                <w:color w:val="FFFFFF" w:themeColor="background1"/>
-              </w:rPr>
-              <w:t>Des11</w:t>
-            </w:r>
-          </w:p>
-        </w:tc>
-        <w:tc>
-          <w:tcPr>
-            <w:tcW w:w="2016" w:type="dxa"/>
-          </w:tcPr>
-          <w:p>
-            <w:pPr>
-              <w:jc w:val="right"/>
-              <w:rPr>
-                <w:color w:val="FFFFFF" w:themeColor="background1"/>
-              </w:rPr>
-            </w:pPr>
-            <w:r>
-              <w:rPr>
-                <w:color w:val="FFFFFF" w:themeColor="background1"/>
-              </w:rPr>
-              <w:t>Up11</w:t>
-            </w:r>
-          </w:p>
-        </w:tc>
-        <w:tc>
-          <w:tcPr>
-            <w:tcW w:w="2016" w:type="dxa"/>
-          </w:tcPr>
-          <w:p>
-            <w:pPr>
-              <w:jc w:val="right"/>
-              <w:rPr>
-                <w:color w:val="FFFFFF" w:themeColor="background1"/>
-              </w:rPr>
-            </w:pPr>
-            <w:r>
-              <w:rPr>
-                <w:color w:val="FFFFFF" w:themeColor="background1"/>
-              </w:rPr>
-              <w:t>Tot11</w:t>
-            </w:r>
-          </w:p>
-        </w:tc>
-      </w:tr>
-      <w:tr>
-        <w:tc>
-          <w:tcPr>
-            <w:tcW w:w="2016" w:type="dxa"/>
-          </w:tcPr>
-          <w:p>
-            <w:pPr>
-              <w:rPr>
-                <w:color w:val="FFFFFF" w:themeColor="background1"/>
-              </w:rPr>
-            </w:pPr>
-            <w:r>
-              <w:rPr>
-                <w:color w:val="FFFFFF" w:themeColor="background1"/>
-              </w:rPr>
-              <w:t>Q12</w:t>
-            </w:r>
-          </w:p>
-        </w:tc>
-        <w:tc>
-          <w:tcPr>
-            <w:tcW w:w="4032" w:type="dxa"/>
-          </w:tcPr>
-          <w:p>
-            <w:pPr>
-              <w:rPr>
-                <w:color w:val="FFFFFF" w:themeColor="background1"/>
-              </w:rPr>
-            </w:pPr>
-            <w:r>
-              <w:rPr>
-                <w:color w:val="FFFFFF" w:themeColor="background1"/>
-              </w:rPr>
-              <w:t>Des12</w:t>
-            </w:r>
-          </w:p>
-        </w:tc>
-        <w:tc>
-          <w:tcPr>
-            <w:tcW w:w="2016" w:type="dxa"/>
-          </w:tcPr>
-          <w:p>
-            <w:pPr>
-              <w:jc w:val="right"/>
-              <w:rPr>
-                <w:color w:val="FFFFFF" w:themeColor="background1"/>
-              </w:rPr>
-            </w:pPr>
-            <w:r>
-              <w:rPr>
-                <w:color w:val="FFFFFF" w:themeColor="background1"/>
-              </w:rPr>
-              <w:t>Up12</w:t>
-            </w:r>
-          </w:p>
-        </w:tc>
-        <w:tc>
-          <w:tcPr>
-            <w:tcW w:w="2016" w:type="dxa"/>
-          </w:tcPr>
-          <w:p>
-            <w:pPr>
-              <w:jc w:val="right"/>
-              <w:rPr>
-                <w:color w:val="FFFFFF" w:themeColor="background1"/>
-              </w:rPr>
-            </w:pPr>
-            <w:r>
-              <w:rPr>
-                <w:color w:val="FFFFFF" w:themeColor="background1"/>
-              </w:rPr>
-              <w:t>Tot12</w:t>
-            </w:r>
-          </w:p>
-        </w:tc>
-      </w:tr>
-      <w:tr>
-        <w:tc>
-          <w:tcPr>
-            <w:tcW w:w="2016" w:type="dxa"/>
-          </w:tcPr>
-          <w:p>
-            <w:pPr>
-              <w:rPr>
-                <w:color w:val="FFFFFF" w:themeColor="background1"/>
-              </w:rPr>
-            </w:pPr>
-            <w:r>
-              <w:rPr>
-                <w:color w:val="FFFFFF" w:themeColor="background1"/>
-              </w:rPr>
-              <w:t>Q13</w:t>
-            </w:r>
-          </w:p>
-        </w:tc>
-        <w:tc>
-          <w:tcPr>
-            <w:tcW w:w="4032" w:type="dxa"/>
-          </w:tcPr>
-          <w:p>
-            <w:pPr>
-              <w:rPr>
-                <w:color w:val="FFFFFF" w:themeColor="background1"/>
-              </w:rPr>
-            </w:pPr>
-            <w:r>
-              <w:rPr>
-                <w:color w:val="FFFFFF" w:themeColor="background1"/>
-              </w:rPr>
-              <w:t>Des13</w:t>
-            </w:r>
-          </w:p>
-        </w:tc>
-        <w:tc>
-          <w:tcPr>
-            <w:tcW w:w="2016" w:type="dxa"/>
-          </w:tcPr>
-          <w:p>
-            <w:pPr>
-              <w:jc w:val="right"/>
-              <w:rPr>
-                <w:color w:val="FFFFFF" w:themeColor="background1"/>
-              </w:rPr>
-            </w:pPr>
-            <w:r>
-              <w:rPr>
-                <w:color w:val="FFFFFF" w:themeColor="background1"/>
-              </w:rPr>
-              <w:t>Up13</w:t>
-            </w:r>
-          </w:p>
-        </w:tc>
-        <w:tc>
-          <w:tcPr>
-            <w:tcW w:w="2016" w:type="dxa"/>
-          </w:tcPr>
-          <w:p>
-            <w:pPr>
-              <w:jc w:val="right"/>
-              <w:rPr>
-                <w:color w:val="FFFFFF" w:themeColor="background1"/>
-              </w:rPr>
-            </w:pPr>
-            <w:r>
-              <w:rPr>
-                <w:color w:val="FFFFFF" w:themeColor="background1"/>
-              </w:rPr>
-              <w:t>Tot13</w:t>
-            </w:r>
-          </w:p>
-        </w:tc>
-      </w:tr>
-      <w:tr>
         <w:trPr>
           <w:cnfStyle w:val="010000000000" w:firstRow="0" w:lastRow="1" w:firstColumn="0" w:lastColumn="0" w:oddVBand="0" w:evenVBand="0" w:oddHBand="0" w:evenHBand="0" w:firstRowFirstColumn="0" w:firstRowLastColumn="0" w:lastRowFirstColumn="0" w:lastRowLastColumn="0"/>
         </w:trPr>
@@ -1436,7 +1054,7 @@
               <w:rPr>
                 <w:color w:val="FFFFFF" w:themeColor="background1"/>
               </w:rPr>
-              <w:t>Q14</w:t>
+              <w:t>Q9</w:t>
             </w:r>
           </w:p>
         </w:tc>
@@ -1454,7 +1072,7 @@
               <w:rPr>
                 <w:color w:val="FFFFFF" w:themeColor="background1"/>
               </w:rPr>
-              <w:t>Des14</w:t>
+              <w:t>Des9</w:t>
             </w:r>
           </w:p>
         </w:tc>
@@ -1473,7 +1091,7 @@
               <w:rPr>
                 <w:color w:val="FFFFFF" w:themeColor="background1"/>
               </w:rPr>
-              <w:t>Up14</w:t>
+              <w:t>Up9</w:t>
             </w:r>
           </w:p>
         </w:tc>
@@ -1492,7 +1110,7 @@
               <w:rPr>
                 <w:color w:val="FFFFFF" w:themeColor="background1"/>
               </w:rPr>
-              <w:t>Tot14</w:t>
+              <w:t>Tot9</w:t>
             </w:r>
           </w:p>
         </w:tc>
@@ -1833,6 +1451,8 @@
           <w:color w:val="000000" w:themeColor="text1"/>
         </w:rPr>
       </w:pPr>
+      <w:bookmarkStart w:id="0" w:name="_GoBack"/>
+      <w:bookmarkEnd w:id="0"/>
     </w:p>
     <w:sectPr>
       <w:headerReference w:type="even" r:id="rId9"/>
@@ -2033,8 +1653,8 @@
       <w:tblDescription w:val="Header layout table"/>
     </w:tblPr>
     <w:tblGrid>
-      <w:gridCol w:w="5028"/>
-      <w:gridCol w:w="5042"/>
+      <w:gridCol w:w="5033"/>
+      <w:gridCol w:w="5047"/>
     </w:tblGrid>
     <w:tr>
       <w:trPr>
@@ -3885,6 +3505,7 @@
     <w:rsid w:val="00086CF1"/>
     <w:rsid w:val="00243BFC"/>
     <w:rsid w:val="00420AF8"/>
+    <w:rsid w:val="004B53B4"/>
     <w:rsid w:val="00823CA3"/>
     <w:rsid w:val="008456C5"/>
     <w:rsid w:val="008678FE"/>
@@ -4679,12 +4300,6 @@
 </file>
 
 <file path=customXml/item1.xml><?xml version="1.0" encoding="utf-8"?>
-<mappings xmlns="http://schemas.microsoft.com/pics">
-  <picture>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</picture>
-</mappings>
-</file>
-
-<file path=customXml/item2.xml><?xml version="1.0" encoding="utf-8"?>
 <?mso-contentType ?>
 <FormTemplates xmlns="http://schemas.microsoft.com/sharepoint/v3/contenttype/forms">
   <Display>DocumentLibraryForm</Display>
@@ -4693,11 +4308,25 @@
 </FormTemplates>
 </file>
 
+<file path=customXml/item2.xml><?xml version="1.0" encoding="utf-8"?>
+<mappings xmlns="http://schemas.microsoft.com/pics">
+  <picture>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</picture>
+</mappings>
+</file>
+
 <file path=customXml/item3.xml><?xml version="1.0" encoding="utf-8"?>
 <b:Sources xmlns:b="http://schemas.openxmlformats.org/officeDocument/2006/bibliography" xmlns="http://schemas.openxmlformats.org/officeDocument/2006/bibliography" SelectedStyle="\APA.XSL" StyleName="APA"/>
 </file>
 
 <file path=customXml/itemProps1.xml><?xml version="1.0" encoding="utf-8"?>
+<ds:datastoreItem xmlns:ds="http://schemas.openxmlformats.org/officeDocument/2006/customXml" ds:itemID="{CBB87D7D-49D6-40A8-A680-1E0D3A4F63C8}">
+  <ds:schemaRefs>
+    <ds:schemaRef ds:uri="http://schemas.microsoft.com/sharepoint/v3/contenttype/forms"/>
+  </ds:schemaRefs>
+</ds:datastoreItem>
+</file>
+
+<file path=customXml/itemProps2.xml><?xml version="1.0" encoding="utf-8"?>
 <ds:datastoreItem xmlns:ds="http://schemas.openxmlformats.org/officeDocument/2006/customXml" ds:itemID="{47E18979-C756-43FD-9D2A-15203E6A502A}">
   <ds:schemaRefs>
     <ds:schemaRef ds:uri="http://schemas.microsoft.com/pics"/>
@@ -4705,16 +4334,8 @@
 </ds:datastoreItem>
 </file>
 
-<file path=customXml/itemProps2.xml><?xml version="1.0" encoding="utf-8"?>
-<ds:datastoreItem xmlns:ds="http://schemas.openxmlformats.org/officeDocument/2006/customXml" ds:itemID="{CBB87D7D-49D6-40A8-A680-1E0D3A4F63C8}">
-  <ds:schemaRefs>
-    <ds:schemaRef ds:uri="http://schemas.microsoft.com/sharepoint/v3/contenttype/forms"/>
-  </ds:schemaRefs>
-</ds:datastoreItem>
-</file>
-
 <file path=customXml/itemProps3.xml><?xml version="1.0" encoding="utf-8"?>
-<ds:datastoreItem xmlns:ds="http://schemas.openxmlformats.org/officeDocument/2006/customXml" ds:itemID="{01AE64E6-7606-4907-84F2-B95DBA66E2EB}">
+<ds:datastoreItem xmlns:ds="http://schemas.openxmlformats.org/officeDocument/2006/customXml" ds:itemID="{6A007523-3389-44E9-BCC9-72189D42A2D2}">
   <ds:schemaRefs>
     <ds:schemaRef ds:uri="http://schemas.openxmlformats.org/officeDocument/2006/bibliography"/>
   </ds:schemaRefs>

</xml_diff>